<commit_message>
uploading assign 2.4 routing in action
</commit_message>
<xml_diff>
--- a/week-2/Instructions - Exercise 2.4 - Routing in Action.docx
+++ b/week-2/Instructions - Exercise 2.4 - Routing in Action.docx
@@ -1,6 +1,6 @@
 
 <file path=word/document.xml><?xml version="1.0" encoding="utf-8"?>
-<w:document xmlns:wpc="http://schemas.microsoft.com/office/word/2010/wordprocessingCanvas" xmlns:cx="http://schemas.microsoft.com/office/drawing/2014/chartex" xmlns:cx1="http://schemas.microsoft.com/office/drawing/2015/9/8/chartex" xmlns:cx2="http://schemas.microsoft.com/office/drawing/2015/10/21/chartex" xmlns:cx3="http://schemas.microsoft.com/office/drawing/2016/5/9/chartex" xmlns:cx4="http://schemas.microsoft.com/office/drawing/2016/5/10/chartex" xmlns:cx5="http://schemas.microsoft.com/office/drawing/2016/5/11/chartex" xmlns:cx6="http://schemas.microsoft.com/office/drawing/2016/5/12/chartex" xmlns:cx7="http://schemas.microsoft.com/office/drawing/2016/5/13/chartex" xmlns:cx8="http://schemas.microsoft.com/office/drawing/2016/5/14/chartex" xmlns:mc="http://schemas.openxmlformats.org/markup-compatibility/2006" xmlns:aink="http://schemas.microsoft.com/office/drawing/2016/ink" xmlns:am3d="http://schemas.microsoft.com/office/drawing/2017/model3d" xmlns:o="urn:schemas-microsoft-com:office:office" xmlns:r="http://schemas.openxmlformats.org/officeDocument/2006/relationships" xmlns:m="http://schemas.openxmlformats.org/officeDocument/2006/math" xmlns:v="urn:schemas-microsoft-com:vml" xmlns:wp14="http://schemas.microsoft.com/office/word/2010/wordprocessingDrawing" xmlns:wp="http://schemas.openxmlformats.org/drawingml/2006/wordprocessingDrawing" xmlns:w10="urn:schemas-microsoft-com:office:word" xmlns:w="http://schemas.openxmlformats.org/wordprocessingml/2006/main" xmlns:w14="http://schemas.microsoft.com/office/word/2010/wordml" xmlns:w15="http://schemas.microsoft.com/office/word/2012/wordml" xmlns:w16cex="http://schemas.microsoft.com/office/word/2018/wordml/cex" xmlns:w16cid="http://schemas.microsoft.com/office/word/2016/wordml/cid" xmlns:w16="http://schemas.microsoft.com/office/word/2018/wordml" xmlns:w16se="http://schemas.microsoft.com/office/word/2015/wordml/symex" xmlns:wpg="http://schemas.microsoft.com/office/word/2010/wordprocessingGroup" xmlns:wpi="http://schemas.microsoft.com/office/word/2010/wordprocessingInk" xmlns:wne="http://schemas.microsoft.com/office/word/2006/wordml" xmlns:wps="http://schemas.microsoft.com/office/word/2010/wordprocessingShape" mc:Ignorable="w14 w15 w16se w16cid w16 w16cex wp14">
+<w:document xmlns:wpc="http://schemas.microsoft.com/office/word/2010/wordprocessingCanvas" xmlns:cx="http://schemas.microsoft.com/office/drawing/2014/chartex" xmlns:cx1="http://schemas.microsoft.com/office/drawing/2015/9/8/chartex" xmlns:cx2="http://schemas.microsoft.com/office/drawing/2015/10/21/chartex" xmlns:cx3="http://schemas.microsoft.com/office/drawing/2016/5/9/chartex" xmlns:cx4="http://schemas.microsoft.com/office/drawing/2016/5/10/chartex" xmlns:cx5="http://schemas.microsoft.com/office/drawing/2016/5/11/chartex" xmlns:cx6="http://schemas.microsoft.com/office/drawing/2016/5/12/chartex" xmlns:cx7="http://schemas.microsoft.com/office/drawing/2016/5/13/chartex" xmlns:cx8="http://schemas.microsoft.com/office/drawing/2016/5/14/chartex" xmlns:mc="http://schemas.openxmlformats.org/markup-compatibility/2006" xmlns:aink="http://schemas.microsoft.com/office/drawing/2016/ink" xmlns:am3d="http://schemas.microsoft.com/office/drawing/2017/model3d" xmlns:o="urn:schemas-microsoft-com:office:office" xmlns:oel="http://schemas.microsoft.com/office/2019/extlst" xmlns:r="http://schemas.openxmlformats.org/officeDocument/2006/relationships" xmlns:m="http://schemas.openxmlformats.org/officeDocument/2006/math" xmlns:v="urn:schemas-microsoft-com:vml" xmlns:wp14="http://schemas.microsoft.com/office/word/2010/wordprocessingDrawing" xmlns:wp="http://schemas.openxmlformats.org/drawingml/2006/wordprocessingDrawing" xmlns:w10="urn:schemas-microsoft-com:office:word" xmlns:w="http://schemas.openxmlformats.org/wordprocessingml/2006/main" xmlns:w14="http://schemas.microsoft.com/office/word/2010/wordml" xmlns:w15="http://schemas.microsoft.com/office/word/2012/wordml" xmlns:w16cex="http://schemas.microsoft.com/office/word/2018/wordml/cex" xmlns:w16cid="http://schemas.microsoft.com/office/word/2016/wordml/cid" xmlns:w16="http://schemas.microsoft.com/office/word/2018/wordml" xmlns:w16du="http://schemas.microsoft.com/office/word/2023/wordml/word16du" xmlns:w16sdtdh="http://schemas.microsoft.com/office/word/2020/wordml/sdtdatahash" xmlns:w16se="http://schemas.microsoft.com/office/word/2015/wordml/symex" xmlns:wpg="http://schemas.microsoft.com/office/word/2010/wordprocessingGroup" xmlns:wpi="http://schemas.microsoft.com/office/word/2010/wordprocessingInk" xmlns:wne="http://schemas.microsoft.com/office/word/2006/wordml" xmlns:wps="http://schemas.microsoft.com/office/word/2010/wordprocessingShape" mc:Ignorable="w14 w15 w16se w16cid w16 w16cex w16sdtdh wp14">
   <w:body>
     <w:p>
       <w:pPr>
@@ -320,7 +320,39 @@
             <w:color w:val="1155CC"/>
             <w:u w:val="single"/>
           </w:rPr>
-          <w:t>https://buwebdev.github.io/composer-app/</w:t>
+          <w:t>https://buwebd</w:t>
+        </w:r>
+        <w:r>
+          <w:rPr>
+            <w:rFonts w:ascii="Arial" w:eastAsia="Times New Roman" w:hAnsi="Arial" w:cs="Arial"/>
+            <w:color w:val="1155CC"/>
+            <w:u w:val="single"/>
+          </w:rPr>
+          <w:t>e</w:t>
+        </w:r>
+        <w:r>
+          <w:rPr>
+            <w:rFonts w:ascii="Arial" w:eastAsia="Times New Roman" w:hAnsi="Arial" w:cs="Arial"/>
+            <w:color w:val="1155CC"/>
+            <w:u w:val="single"/>
+          </w:rPr>
+          <w:t>v.gith</w:t>
+        </w:r>
+        <w:r>
+          <w:rPr>
+            <w:rFonts w:ascii="Arial" w:eastAsia="Times New Roman" w:hAnsi="Arial" w:cs="Arial"/>
+            <w:color w:val="1155CC"/>
+            <w:u w:val="single"/>
+          </w:rPr>
+          <w:t>u</w:t>
+        </w:r>
+        <w:r>
+          <w:rPr>
+            <w:rFonts w:ascii="Arial" w:eastAsia="Times New Roman" w:hAnsi="Arial" w:cs="Arial"/>
+            <w:color w:val="1155CC"/>
+            <w:u w:val="single"/>
+          </w:rPr>
+          <w:t>b.io/composer-app/</w:t>
         </w:r>
       </w:hyperlink>
       <w:r>
@@ -429,12 +461,14 @@
         <w:textAlignment w:val="baseline"/>
         <w:rPr>
           <w:rFonts w:ascii="Arial" w:eastAsia="Times New Roman" w:hAnsi="Arial" w:cs="Arial"/>
-          <w:color w:val="000000"/>
-        </w:rPr>
-      </w:pPr>
-      <w:r>
-        <w:rPr>
-          <w:rFonts w:ascii="Arial" w:eastAsia="Times New Roman" w:hAnsi="Arial" w:cs="Arial"/>
+          <w:strike/>
+          <w:color w:val="000000"/>
+        </w:rPr>
+      </w:pPr>
+      <w:r>
+        <w:rPr>
+          <w:rFonts w:ascii="Arial" w:eastAsia="Times New Roman" w:hAnsi="Arial" w:cs="Arial"/>
+          <w:strike/>
           <w:color w:val="000000"/>
         </w:rPr>
         <w:t xml:space="preserve">Generate a new Angular application and name </w:t>
@@ -443,6 +477,7 @@
       <w:r>
         <w:rPr>
           <w:rFonts w:ascii="Arial" w:eastAsia="Times New Roman" w:hAnsi="Arial" w:cs="Arial"/>
+          <w:strike/>
           <w:color w:val="000000"/>
         </w:rPr>
         <w:t>it</w:t>
@@ -451,6 +486,7 @@
       <w:r>
         <w:rPr>
           <w:rFonts w:ascii="Arial" w:eastAsia="Times New Roman" w:hAnsi="Arial" w:cs="Arial"/>
+          <w:strike/>
           <w:color w:val="000000"/>
         </w:rPr>
         <w:t xml:space="preserve"> composer-app</w:t>
@@ -466,15 +502,35 @@
         <w:textAlignment w:val="baseline"/>
         <w:rPr>
           <w:rFonts w:ascii="Arial" w:eastAsia="Times New Roman" w:hAnsi="Arial" w:cs="Arial"/>
-          <w:color w:val="000000"/>
-        </w:rPr>
-      </w:pPr>
-      <w:r>
-        <w:rPr>
-          <w:rFonts w:ascii="Arial" w:eastAsia="Times New Roman" w:hAnsi="Arial" w:cs="Arial"/>
-          <w:color w:val="000000"/>
-        </w:rPr>
-        <w:t>Enter “y” for routing </w:t>
+          <w:strike/>
+          <w:color w:val="000000"/>
+        </w:rPr>
+      </w:pPr>
+      <w:r>
+        <w:rPr>
+          <w:rFonts w:ascii="Arial" w:eastAsia="Times New Roman" w:hAnsi="Arial" w:cs="Arial"/>
+          <w:strike/>
+          <w:color w:val="000000"/>
+        </w:rPr>
+        <w:t xml:space="preserve">Enter “y” for </w:t>
+      </w:r>
+      <w:proofErr w:type="gramStart"/>
+      <w:r>
+        <w:rPr>
+          <w:rFonts w:ascii="Arial" w:eastAsia="Times New Roman" w:hAnsi="Arial" w:cs="Arial"/>
+          <w:strike/>
+          <w:color w:val="000000"/>
+        </w:rPr>
+        <w:t>routing</w:t>
+      </w:r>
+      <w:proofErr w:type="gramEnd"/>
+      <w:r>
+        <w:rPr>
+          <w:rFonts w:ascii="Arial" w:eastAsia="Times New Roman" w:hAnsi="Arial" w:cs="Arial"/>
+          <w:strike/>
+          <w:color w:val="000000"/>
+        </w:rPr>
+        <w:t> </w:t>
       </w:r>
     </w:p>
     <w:p>
@@ -487,25 +543,30 @@
         <w:textAlignment w:val="baseline"/>
         <w:rPr>
           <w:rFonts w:ascii="Arial" w:eastAsia="Times New Roman" w:hAnsi="Arial" w:cs="Arial"/>
-          <w:color w:val="000000"/>
-        </w:rPr>
-      </w:pPr>
-      <w:r>
-        <w:rPr>
-          <w:rFonts w:ascii="Arial" w:eastAsia="Times New Roman" w:hAnsi="Arial" w:cs="Arial"/>
+          <w:strike/>
+          <w:color w:val="000000"/>
+        </w:rPr>
+      </w:pPr>
+      <w:r>
+        <w:rPr>
+          <w:rFonts w:ascii="Arial" w:eastAsia="Times New Roman" w:hAnsi="Arial" w:cs="Arial"/>
+          <w:strike/>
           <w:color w:val="000000"/>
         </w:rPr>
         <w:t xml:space="preserve">Install and wire bootstrap and </w:t>
       </w:r>
       <w:proofErr w:type="spellStart"/>
-      <w:r>
-        <w:rPr>
-          <w:rFonts w:ascii="Arial" w:eastAsia="Times New Roman" w:hAnsi="Arial" w:cs="Arial"/>
+      <w:proofErr w:type="gramStart"/>
+      <w:r>
+        <w:rPr>
+          <w:rFonts w:ascii="Arial" w:eastAsia="Times New Roman" w:hAnsi="Arial" w:cs="Arial"/>
+          <w:strike/>
           <w:color w:val="000000"/>
         </w:rPr>
         <w:t>jquery</w:t>
       </w:r>
       <w:proofErr w:type="spellEnd"/>
+      <w:proofErr w:type="gramEnd"/>
     </w:p>
     <w:p>
       <w:pPr>
@@ -517,16 +578,28 @@
         <w:textAlignment w:val="baseline"/>
         <w:rPr>
           <w:rFonts w:ascii="Arial" w:eastAsia="Times New Roman" w:hAnsi="Arial" w:cs="Arial"/>
-          <w:color w:val="000000"/>
-        </w:rPr>
-      </w:pPr>
-      <w:r>
-        <w:rPr>
-          <w:rFonts w:ascii="Arial" w:eastAsia="Times New Roman" w:hAnsi="Arial" w:cs="Arial"/>
-          <w:color w:val="000000"/>
-        </w:rPr>
-        <w:t>Generate three new components: composer-list, contact, about</w:t>
-      </w:r>
+          <w:strike/>
+          <w:color w:val="000000"/>
+        </w:rPr>
+      </w:pPr>
+      <w:r>
+        <w:rPr>
+          <w:rFonts w:ascii="Arial" w:eastAsia="Times New Roman" w:hAnsi="Arial" w:cs="Arial"/>
+          <w:strike/>
+          <w:color w:val="000000"/>
+        </w:rPr>
+        <w:t xml:space="preserve">Generate three new components: composer-list, contact, </w:t>
+      </w:r>
+      <w:proofErr w:type="gramStart"/>
+      <w:r>
+        <w:rPr>
+          <w:rFonts w:ascii="Arial" w:eastAsia="Times New Roman" w:hAnsi="Arial" w:cs="Arial"/>
+          <w:strike/>
+          <w:color w:val="000000"/>
+        </w:rPr>
+        <w:t>about</w:t>
+      </w:r>
+      <w:proofErr w:type="gramEnd"/>
     </w:p>
     <w:p>
       <w:pPr>
@@ -538,16 +611,28 @@
         <w:textAlignment w:val="baseline"/>
         <w:rPr>
           <w:rFonts w:ascii="Arial" w:eastAsia="Times New Roman" w:hAnsi="Arial" w:cs="Arial"/>
-          <w:color w:val="000000"/>
-        </w:rPr>
-      </w:pPr>
-      <w:r>
-        <w:rPr>
-          <w:rFonts w:ascii="Arial" w:eastAsia="Times New Roman" w:hAnsi="Arial" w:cs="Arial"/>
-          <w:color w:val="000000"/>
-        </w:rPr>
-        <w:t>Remove the boilerplate code from the app.component.html file and add the &lt;router-outlet&gt; directive</w:t>
-      </w:r>
+          <w:strike/>
+          <w:color w:val="000000"/>
+        </w:rPr>
+      </w:pPr>
+      <w:r>
+        <w:rPr>
+          <w:rFonts w:ascii="Arial" w:eastAsia="Times New Roman" w:hAnsi="Arial" w:cs="Arial"/>
+          <w:strike/>
+          <w:color w:val="000000"/>
+        </w:rPr>
+        <w:t xml:space="preserve">Remove the boilerplate code from the app.component.html file and add the &lt;router-outlet&gt; </w:t>
+      </w:r>
+      <w:proofErr w:type="gramStart"/>
+      <w:r>
+        <w:rPr>
+          <w:rFonts w:ascii="Arial" w:eastAsia="Times New Roman" w:hAnsi="Arial" w:cs="Arial"/>
+          <w:strike/>
+          <w:color w:val="000000"/>
+        </w:rPr>
+        <w:t>directive</w:t>
+      </w:r>
+      <w:proofErr w:type="gramEnd"/>
     </w:p>
     <w:p>
       <w:pPr>
@@ -559,16 +644,28 @@
         <w:textAlignment w:val="baseline"/>
         <w:rPr>
           <w:rFonts w:ascii="Arial" w:eastAsia="Times New Roman" w:hAnsi="Arial" w:cs="Arial"/>
-          <w:color w:val="000000"/>
-        </w:rPr>
-      </w:pPr>
-      <w:r>
-        <w:rPr>
-          <w:rFonts w:ascii="Arial" w:eastAsia="Times New Roman" w:hAnsi="Arial" w:cs="Arial"/>
-          <w:color w:val="000000"/>
-        </w:rPr>
-        <w:t>Create a new bootstrap layout with a top navigation and a main body container</w:t>
-      </w:r>
+          <w:strike/>
+          <w:color w:val="000000"/>
+        </w:rPr>
+      </w:pPr>
+      <w:r>
+        <w:rPr>
+          <w:rFonts w:ascii="Arial" w:eastAsia="Times New Roman" w:hAnsi="Arial" w:cs="Arial"/>
+          <w:strike/>
+          <w:color w:val="000000"/>
+        </w:rPr>
+        <w:t xml:space="preserve">Create a new bootstrap layout with a top navigation and a main body </w:t>
+      </w:r>
+      <w:proofErr w:type="gramStart"/>
+      <w:r>
+        <w:rPr>
+          <w:rFonts w:ascii="Arial" w:eastAsia="Times New Roman" w:hAnsi="Arial" w:cs="Arial"/>
+          <w:strike/>
+          <w:color w:val="000000"/>
+        </w:rPr>
+        <w:t>container</w:t>
+      </w:r>
+      <w:proofErr w:type="gramEnd"/>
     </w:p>
     <w:p>
       <w:pPr>
@@ -580,12 +677,14 @@
         <w:textAlignment w:val="baseline"/>
         <w:rPr>
           <w:rFonts w:ascii="Arial" w:eastAsia="Times New Roman" w:hAnsi="Arial" w:cs="Arial"/>
-          <w:color w:val="000000"/>
-        </w:rPr>
-      </w:pPr>
-      <w:r>
-        <w:rPr>
-          <w:rFonts w:ascii="Arial" w:eastAsia="Times New Roman" w:hAnsi="Arial" w:cs="Arial"/>
+          <w:strike/>
+          <w:color w:val="000000"/>
+        </w:rPr>
+      </w:pPr>
+      <w:r>
+        <w:rPr>
+          <w:rFonts w:ascii="Arial" w:eastAsia="Times New Roman" w:hAnsi="Arial" w:cs="Arial"/>
+          <w:strike/>
           <w:color w:val="000000"/>
         </w:rPr>
         <w:t>Top navigation links: Composer List, About, Contact Us</w:t>
@@ -601,15 +700,35 @@
         <w:textAlignment w:val="baseline"/>
         <w:rPr>
           <w:rFonts w:ascii="Arial" w:eastAsia="Times New Roman" w:hAnsi="Arial" w:cs="Arial"/>
-          <w:color w:val="000000"/>
-        </w:rPr>
-      </w:pPr>
-      <w:r>
-        <w:rPr>
-          <w:rFonts w:ascii="Arial" w:eastAsia="Times New Roman" w:hAnsi="Arial" w:cs="Arial"/>
-          <w:color w:val="000000"/>
-        </w:rPr>
-        <w:t>Link each component: composer-list, about, contact to the top navigation links (hint: use the app-routing.module.ts file) </w:t>
+          <w:strike/>
+          <w:color w:val="000000"/>
+        </w:rPr>
+      </w:pPr>
+      <w:r>
+        <w:rPr>
+          <w:rFonts w:ascii="Arial" w:eastAsia="Times New Roman" w:hAnsi="Arial" w:cs="Arial"/>
+          <w:strike/>
+          <w:color w:val="000000"/>
+        </w:rPr>
+        <w:t>Link each component: composer-list, about, contact to the top navigation links (hint: use the app-</w:t>
+      </w:r>
+      <w:proofErr w:type="gramStart"/>
+      <w:r>
+        <w:rPr>
+          <w:rFonts w:ascii="Arial" w:eastAsia="Times New Roman" w:hAnsi="Arial" w:cs="Arial"/>
+          <w:strike/>
+          <w:color w:val="000000"/>
+        </w:rPr>
+        <w:t>routing.module</w:t>
+      </w:r>
+      <w:proofErr w:type="gramEnd"/>
+      <w:r>
+        <w:rPr>
+          <w:rFonts w:ascii="Arial" w:eastAsia="Times New Roman" w:hAnsi="Arial" w:cs="Arial"/>
+          <w:strike/>
+          <w:color w:val="000000"/>
+        </w:rPr>
+        <w:t>.ts file) </w:t>
       </w:r>
     </w:p>
     <w:p>
@@ -622,12 +741,14 @@
         <w:textAlignment w:val="baseline"/>
         <w:rPr>
           <w:rFonts w:ascii="Arial" w:eastAsia="Times New Roman" w:hAnsi="Arial" w:cs="Arial"/>
-          <w:color w:val="000000"/>
-        </w:rPr>
-      </w:pPr>
-      <w:r>
-        <w:rPr>
-          <w:rFonts w:ascii="Arial" w:eastAsia="Times New Roman" w:hAnsi="Arial" w:cs="Arial"/>
+          <w:strike/>
+          <w:color w:val="000000"/>
+        </w:rPr>
+      </w:pPr>
+      <w:r>
+        <w:rPr>
+          <w:rFonts w:ascii="Arial" w:eastAsia="Times New Roman" w:hAnsi="Arial" w:cs="Arial"/>
+          <w:strike/>
           <w:color w:val="000000"/>
         </w:rPr>
         <w:t>Research composers and select one composer to write a 75-word bio.  Add this to the about.component.html page.  You will also need to include a bio image of the composer, which will be placed to the left of the 75-word write-up.  Make sure the image is royalty free and include the source as a caption.  </w:t>
@@ -651,8 +772,17 @@
           <w:rFonts w:ascii="Arial" w:eastAsia="Times New Roman" w:hAnsi="Arial" w:cs="Arial"/>
           <w:color w:val="000000"/>
         </w:rPr>
-        <w:t>Update the HTML in the contact.component.html to tell users how they may contact the selected composer</w:t>
-      </w:r>
+        <w:t xml:space="preserve">Update the HTML in the contact.component.html to tell users how they may contact the selected </w:t>
+      </w:r>
+      <w:proofErr w:type="gramStart"/>
+      <w:r>
+        <w:rPr>
+          <w:rFonts w:ascii="Arial" w:eastAsia="Times New Roman" w:hAnsi="Arial" w:cs="Arial"/>
+          <w:color w:val="000000"/>
+        </w:rPr>
+        <w:t>composer</w:t>
+      </w:r>
+      <w:proofErr w:type="gramEnd"/>
     </w:p>
     <w:p>
       <w:pPr>
@@ -664,13 +794,12 @@
         <w:textAlignment w:val="baseline"/>
         <w:rPr>
           <w:rFonts w:ascii="Arial" w:eastAsia="Times New Roman" w:hAnsi="Arial" w:cs="Arial"/>
-          <w:color w:val="000000"/>
-        </w:rPr>
-      </w:pPr>
-      <w:r>
-        <w:rPr>
-          <w:rFonts w:ascii="Arial" w:eastAsia="Times New Roman" w:hAnsi="Arial" w:cs="Arial"/>
-          <w:color w:val="000000"/>
+        </w:rPr>
+      </w:pPr>
+      <w:r>
+        <w:rPr>
+          <w:rFonts w:ascii="Arial" w:eastAsia="Times New Roman" w:hAnsi="Arial" w:cs="Arial"/>
+          <w:color w:val="FF0000"/>
         </w:rPr>
         <w:t xml:space="preserve">At minimum there should be two side-by-side </w:t>
       </w:r>
@@ -678,18 +807,33 @@
       <w:r>
         <w:rPr>
           <w:rFonts w:ascii="Arial" w:eastAsia="Times New Roman" w:hAnsi="Arial" w:cs="Arial"/>
-          <w:color w:val="000000"/>
-        </w:rPr>
-        <w:t>divs.</w:t>
+          <w:color w:val="FF0000"/>
+        </w:rPr>
+        <w:t>divs</w:t>
       </w:r>
       <w:proofErr w:type="spellEnd"/>
       <w:r>
         <w:rPr>
           <w:rFonts w:ascii="Arial" w:eastAsia="Times New Roman" w:hAnsi="Arial" w:cs="Arial"/>
-          <w:color w:val="000000"/>
-        </w:rPr>
-        <w:t>  The left &lt;div&gt; should contain a header and a street address.  The right &lt;div&gt; should contain a header and a phone number.  For the headers, use Bootstrap icons that best represent each section</w:t>
-      </w:r>
+        </w:rPr>
+        <w:t xml:space="preserve">.  </w:t>
+      </w:r>
+      <w:r>
+        <w:rPr>
+          <w:rFonts w:ascii="Arial" w:eastAsia="Times New Roman" w:hAnsi="Arial" w:cs="Arial"/>
+          <w:strike/>
+        </w:rPr>
+        <w:t xml:space="preserve">The left &lt;div&gt; should contain a header and a street address.  The right &lt;div&gt; should contain a header and a phone number.  For the headers, use Bootstrap icons that best represent each </w:t>
+      </w:r>
+      <w:proofErr w:type="gramStart"/>
+      <w:r>
+        <w:rPr>
+          <w:rFonts w:ascii="Arial" w:eastAsia="Times New Roman" w:hAnsi="Arial" w:cs="Arial"/>
+          <w:strike/>
+        </w:rPr>
+        <w:t>section</w:t>
+      </w:r>
+      <w:proofErr w:type="gramEnd"/>
     </w:p>
     <w:p>
       <w:pPr>
@@ -701,28 +845,42 @@
         <w:textAlignment w:val="baseline"/>
         <w:rPr>
           <w:rFonts w:ascii="Arial" w:eastAsia="Times New Roman" w:hAnsi="Arial" w:cs="Arial"/>
-          <w:color w:val="000000"/>
-        </w:rPr>
-      </w:pPr>
-      <w:r>
-        <w:rPr>
-          <w:rFonts w:ascii="Arial" w:eastAsia="Times New Roman" w:hAnsi="Arial" w:cs="Arial"/>
+          <w:strike/>
+          <w:color w:val="000000"/>
+        </w:rPr>
+      </w:pPr>
+      <w:r>
+        <w:rPr>
+          <w:rFonts w:ascii="Arial" w:eastAsia="Times New Roman" w:hAnsi="Arial" w:cs="Arial"/>
+          <w:strike/>
           <w:color w:val="000000"/>
         </w:rPr>
         <w:t>composer-</w:t>
       </w:r>
       <w:proofErr w:type="spellStart"/>
-      <w:r>
-        <w:rPr>
-          <w:rFonts w:ascii="Arial" w:eastAsia="Times New Roman" w:hAnsi="Arial" w:cs="Arial"/>
-          <w:color w:val="000000"/>
-        </w:rPr>
-        <w:t>list.component.ts</w:t>
+      <w:proofErr w:type="gramStart"/>
+      <w:r>
+        <w:rPr>
+          <w:rFonts w:ascii="Arial" w:eastAsia="Times New Roman" w:hAnsi="Arial" w:cs="Arial"/>
+          <w:strike/>
+          <w:color w:val="000000"/>
+        </w:rPr>
+        <w:t>list.component</w:t>
+      </w:r>
+      <w:proofErr w:type="gramEnd"/>
+      <w:r>
+        <w:rPr>
+          <w:rFonts w:ascii="Arial" w:eastAsia="Times New Roman" w:hAnsi="Arial" w:cs="Arial"/>
+          <w:strike/>
+          <w:color w:val="000000"/>
+        </w:rPr>
+        <w:t>.ts</w:t>
       </w:r>
       <w:proofErr w:type="spellEnd"/>
       <w:r>
         <w:rPr>
           <w:rFonts w:ascii="Arial" w:eastAsia="Times New Roman" w:hAnsi="Arial" w:cs="Arial"/>
+          <w:strike/>
           <w:color w:val="000000"/>
         </w:rPr>
         <w:t> </w:t>
@@ -738,12 +896,14 @@
         <w:textAlignment w:val="baseline"/>
         <w:rPr>
           <w:rFonts w:ascii="Arial" w:eastAsia="Times New Roman" w:hAnsi="Arial" w:cs="Arial"/>
-          <w:color w:val="000000"/>
-        </w:rPr>
-      </w:pPr>
-      <w:r>
-        <w:rPr>
-          <w:rFonts w:ascii="Arial" w:eastAsia="Times New Roman" w:hAnsi="Arial" w:cs="Arial"/>
+          <w:strike/>
+          <w:color w:val="000000"/>
+        </w:rPr>
+      </w:pPr>
+      <w:r>
+        <w:rPr>
+          <w:rFonts w:ascii="Arial" w:eastAsia="Times New Roman" w:hAnsi="Arial" w:cs="Arial"/>
+          <w:strike/>
           <w:color w:val="000000"/>
         </w:rPr>
         <w:t>Create a Composer class with two fields:</w:t>
@@ -759,6 +919,7 @@
         <w:textAlignment w:val="baseline"/>
         <w:rPr>
           <w:rFonts w:ascii="Arial" w:eastAsia="Times New Roman" w:hAnsi="Arial" w:cs="Arial"/>
+          <w:strike/>
           <w:color w:val="000000"/>
         </w:rPr>
       </w:pPr>
@@ -766,6 +927,7 @@
       <w:r>
         <w:rPr>
           <w:rFonts w:ascii="Arial" w:eastAsia="Times New Roman" w:hAnsi="Arial" w:cs="Arial"/>
+          <w:strike/>
           <w:color w:val="000000"/>
         </w:rPr>
         <w:t>fullName</w:t>
@@ -782,12 +944,14 @@
         <w:textAlignment w:val="baseline"/>
         <w:rPr>
           <w:rFonts w:ascii="Arial" w:eastAsia="Times New Roman" w:hAnsi="Arial" w:cs="Arial"/>
-          <w:color w:val="000000"/>
-        </w:rPr>
-      </w:pPr>
-      <w:r>
-        <w:rPr>
-          <w:rFonts w:ascii="Arial" w:eastAsia="Times New Roman" w:hAnsi="Arial" w:cs="Arial"/>
+          <w:strike/>
+          <w:color w:val="000000"/>
+        </w:rPr>
+      </w:pPr>
+      <w:r>
+        <w:rPr>
+          <w:rFonts w:ascii="Arial" w:eastAsia="Times New Roman" w:hAnsi="Arial" w:cs="Arial"/>
+          <w:strike/>
           <w:color w:val="000000"/>
         </w:rPr>
         <w:t>genre</w:t>
@@ -803,12 +967,14 @@
         <w:textAlignment w:val="baseline"/>
         <w:rPr>
           <w:rFonts w:ascii="Arial" w:eastAsia="Times New Roman" w:hAnsi="Arial" w:cs="Arial"/>
-          <w:color w:val="000000"/>
-        </w:rPr>
-      </w:pPr>
-      <w:r>
-        <w:rPr>
-          <w:rFonts w:ascii="Arial" w:eastAsia="Times New Roman" w:hAnsi="Arial" w:cs="Arial"/>
+          <w:strike/>
+          <w:color w:val="000000"/>
+        </w:rPr>
+      </w:pPr>
+      <w:r>
+        <w:rPr>
+          <w:rFonts w:ascii="Arial" w:eastAsia="Times New Roman" w:hAnsi="Arial" w:cs="Arial"/>
+          <w:strike/>
           <w:color w:val="000000"/>
         </w:rPr>
         <w:t xml:space="preserve">In constructor accept two parameters: </w:t>
@@ -817,6 +983,7 @@
       <w:r>
         <w:rPr>
           <w:rFonts w:ascii="Arial" w:eastAsia="Times New Roman" w:hAnsi="Arial" w:cs="Arial"/>
+          <w:strike/>
           <w:color w:val="000000"/>
         </w:rPr>
         <w:t>fullName</w:t>
@@ -825,9 +992,28 @@
       <w:r>
         <w:rPr>
           <w:rFonts w:ascii="Arial" w:eastAsia="Times New Roman" w:hAnsi="Arial" w:cs="Arial"/>
-          <w:color w:val="000000"/>
-        </w:rPr>
-        <w:t xml:space="preserve"> and genre and map them to the class fields </w:t>
+          <w:strike/>
+          <w:color w:val="000000"/>
+        </w:rPr>
+        <w:t xml:space="preserve"> and genre and map them to the class </w:t>
+      </w:r>
+      <w:proofErr w:type="gramStart"/>
+      <w:r>
+        <w:rPr>
+          <w:rFonts w:ascii="Arial" w:eastAsia="Times New Roman" w:hAnsi="Arial" w:cs="Arial"/>
+          <w:strike/>
+          <w:color w:val="000000"/>
+        </w:rPr>
+        <w:t>fields</w:t>
+      </w:r>
+      <w:proofErr w:type="gramEnd"/>
+      <w:r>
+        <w:rPr>
+          <w:rFonts w:ascii="Arial" w:eastAsia="Times New Roman" w:hAnsi="Arial" w:cs="Arial"/>
+          <w:strike/>
+          <w:color w:val="000000"/>
+        </w:rPr>
+        <w:t> </w:t>
       </w:r>
     </w:p>
     <w:p>
@@ -840,12 +1026,14 @@
         <w:textAlignment w:val="baseline"/>
         <w:rPr>
           <w:rFonts w:ascii="Arial" w:eastAsia="Times New Roman" w:hAnsi="Arial" w:cs="Arial"/>
-          <w:color w:val="000000"/>
-        </w:rPr>
-      </w:pPr>
-      <w:r>
-        <w:rPr>
-          <w:rFonts w:ascii="Arial" w:eastAsia="Times New Roman" w:hAnsi="Arial" w:cs="Arial"/>
+          <w:strike/>
+          <w:color w:val="000000"/>
+        </w:rPr>
+      </w:pPr>
+      <w:r>
+        <w:rPr>
+          <w:rFonts w:ascii="Arial" w:eastAsia="Times New Roman" w:hAnsi="Arial" w:cs="Arial"/>
+          <w:strike/>
           <w:color w:val="000000"/>
         </w:rPr>
         <w:t>In the component, add a variable called composers and give it a data type of an Array&lt;Composer&gt;</w:t>
@@ -861,12 +1049,14 @@
         <w:textAlignment w:val="baseline"/>
         <w:rPr>
           <w:rFonts w:ascii="Arial" w:eastAsia="Times New Roman" w:hAnsi="Arial" w:cs="Arial"/>
-          <w:color w:val="000000"/>
-        </w:rPr>
-      </w:pPr>
-      <w:r>
-        <w:rPr>
-          <w:rFonts w:ascii="Arial" w:eastAsia="Times New Roman" w:hAnsi="Arial" w:cs="Arial"/>
+          <w:strike/>
+          <w:color w:val="000000"/>
+        </w:rPr>
+      </w:pPr>
+      <w:r>
+        <w:rPr>
+          <w:rFonts w:ascii="Arial" w:eastAsia="Times New Roman" w:hAnsi="Arial" w:cs="Arial"/>
+          <w:strike/>
           <w:color w:val="000000"/>
         </w:rPr>
         <w:t xml:space="preserve">In the </w:t>
@@ -875,6 +1065,7 @@
       <w:r>
         <w:rPr>
           <w:rFonts w:ascii="Arial" w:eastAsia="Times New Roman" w:hAnsi="Arial" w:cs="Arial"/>
+          <w:strike/>
           <w:color w:val="000000"/>
         </w:rPr>
         <w:t>components</w:t>
@@ -883,6 +1074,7 @@
       <w:r>
         <w:rPr>
           <w:rFonts w:ascii="Arial" w:eastAsia="Times New Roman" w:hAnsi="Arial" w:cs="Arial"/>
+          <w:strike/>
           <w:color w:val="000000"/>
         </w:rPr>
         <w:t xml:space="preserve"> constructor, create a new Array and initialize it with 5 new Composer objects </w:t>
@@ -898,12 +1090,14 @@
         <w:textAlignment w:val="baseline"/>
         <w:rPr>
           <w:rFonts w:ascii="Arial" w:eastAsia="Times New Roman" w:hAnsi="Arial" w:cs="Arial"/>
-          <w:color w:val="000000"/>
-        </w:rPr>
-      </w:pPr>
-      <w:r>
-        <w:rPr>
-          <w:rFonts w:ascii="Arial" w:eastAsia="Times New Roman" w:hAnsi="Arial" w:cs="Arial"/>
+          <w:strike/>
+          <w:color w:val="000000"/>
+        </w:rPr>
+      </w:pPr>
+      <w:r>
+        <w:rPr>
+          <w:rFonts w:ascii="Arial" w:eastAsia="Times New Roman" w:hAnsi="Arial" w:cs="Arial"/>
+          <w:strike/>
           <w:color w:val="000000"/>
         </w:rPr>
         <w:t>composer-list-component.html</w:t>
@@ -919,12 +1113,14 @@
         <w:textAlignment w:val="baseline"/>
         <w:rPr>
           <w:rFonts w:ascii="Arial" w:eastAsia="Times New Roman" w:hAnsi="Arial" w:cs="Arial"/>
-          <w:color w:val="000000"/>
-        </w:rPr>
-      </w:pPr>
-      <w:r>
-        <w:rPr>
-          <w:rFonts w:ascii="Arial" w:eastAsia="Times New Roman" w:hAnsi="Arial" w:cs="Arial"/>
+          <w:strike/>
+          <w:color w:val="000000"/>
+        </w:rPr>
+      </w:pPr>
+      <w:r>
+        <w:rPr>
+          <w:rFonts w:ascii="Arial" w:eastAsia="Times New Roman" w:hAnsi="Arial" w:cs="Arial"/>
+          <w:strike/>
           <w:color w:val="000000"/>
         </w:rPr>
         <w:t>Using the *</w:t>
@@ -933,6 +1129,7 @@
       <w:r>
         <w:rPr>
           <w:rFonts w:ascii="Arial" w:eastAsia="Times New Roman" w:hAnsi="Arial" w:cs="Arial"/>
+          <w:strike/>
           <w:color w:val="000000"/>
         </w:rPr>
         <w:t>ngFor</w:t>
@@ -941,10 +1138,21 @@
       <w:r>
         <w:rPr>
           <w:rFonts w:ascii="Arial" w:eastAsia="Times New Roman" w:hAnsi="Arial" w:cs="Arial"/>
-          <w:color w:val="000000"/>
-        </w:rPr>
-        <w:t xml:space="preserve"> directive, loop over the array of composers and output the results to a Bootstrap table</w:t>
-      </w:r>
+          <w:strike/>
+          <w:color w:val="000000"/>
+        </w:rPr>
+        <w:t xml:space="preserve"> directive, loop over the array of composers and output the results to a Bootstrap </w:t>
+      </w:r>
+      <w:proofErr w:type="gramStart"/>
+      <w:r>
+        <w:rPr>
+          <w:rFonts w:ascii="Arial" w:eastAsia="Times New Roman" w:hAnsi="Arial" w:cs="Arial"/>
+          <w:strike/>
+          <w:color w:val="000000"/>
+        </w:rPr>
+        <w:t>table</w:t>
+      </w:r>
+      <w:proofErr w:type="gramEnd"/>
     </w:p>
     <w:p>
       <w:pPr>
@@ -956,15 +1164,35 @@
         <w:textAlignment w:val="baseline"/>
         <w:rPr>
           <w:rFonts w:ascii="Arial" w:eastAsia="Times New Roman" w:hAnsi="Arial" w:cs="Arial"/>
-          <w:color w:val="000000"/>
-        </w:rPr>
-      </w:pPr>
-      <w:r>
-        <w:rPr>
-          <w:rFonts w:ascii="Arial" w:eastAsia="Times New Roman" w:hAnsi="Arial" w:cs="Arial"/>
-          <w:color w:val="000000"/>
-        </w:rPr>
-        <w:t>The Bootstrap table should have two column headers: “Full name” and “Genre”</w:t>
+          <w:strike/>
+          <w:color w:val="000000"/>
+        </w:rPr>
+      </w:pPr>
+      <w:r>
+        <w:rPr>
+          <w:rFonts w:ascii="Arial" w:eastAsia="Times New Roman" w:hAnsi="Arial" w:cs="Arial"/>
+          <w:strike/>
+          <w:color w:val="000000"/>
+        </w:rPr>
+        <w:t>The Bootstrap table should have two column headers: “Full name” and “</w:t>
+      </w:r>
+      <w:proofErr w:type="gramStart"/>
+      <w:r>
+        <w:rPr>
+          <w:rFonts w:ascii="Arial" w:eastAsia="Times New Roman" w:hAnsi="Arial" w:cs="Arial"/>
+          <w:strike/>
+          <w:color w:val="000000"/>
+        </w:rPr>
+        <w:t>Genre</w:t>
+      </w:r>
+      <w:proofErr w:type="gramEnd"/>
+      <w:r>
+        <w:rPr>
+          <w:rFonts w:ascii="Arial" w:eastAsia="Times New Roman" w:hAnsi="Arial" w:cs="Arial"/>
+          <w:strike/>
+          <w:color w:val="000000"/>
+        </w:rPr>
+        <w:t>”</w:t>
       </w:r>
     </w:p>
     <w:p>
@@ -977,16 +1205,28 @@
         <w:textAlignment w:val="baseline"/>
         <w:rPr>
           <w:rFonts w:ascii="Arial" w:eastAsia="Times New Roman" w:hAnsi="Arial" w:cs="Arial"/>
-          <w:color w:val="000000"/>
-        </w:rPr>
-      </w:pPr>
-      <w:r>
-        <w:rPr>
-          <w:rFonts w:ascii="Arial" w:eastAsia="Times New Roman" w:hAnsi="Arial" w:cs="Arial"/>
-          <w:color w:val="000000"/>
-        </w:rPr>
-        <w:t>Run and test the application</w:t>
-      </w:r>
+          <w:strike/>
+          <w:color w:val="000000"/>
+        </w:rPr>
+      </w:pPr>
+      <w:r>
+        <w:rPr>
+          <w:rFonts w:ascii="Arial" w:eastAsia="Times New Roman" w:hAnsi="Arial" w:cs="Arial"/>
+          <w:strike/>
+          <w:color w:val="000000"/>
+        </w:rPr>
+        <w:t xml:space="preserve">Run and test the </w:t>
+      </w:r>
+      <w:proofErr w:type="gramStart"/>
+      <w:r>
+        <w:rPr>
+          <w:rFonts w:ascii="Arial" w:eastAsia="Times New Roman" w:hAnsi="Arial" w:cs="Arial"/>
+          <w:strike/>
+          <w:color w:val="000000"/>
+        </w:rPr>
+        <w:t>application</w:t>
+      </w:r>
+      <w:proofErr w:type="gramEnd"/>
     </w:p>
     <w:p/>
     <w:sectPr>
@@ -1000,7 +1240,7 @@
 </file>
 
 <file path=word/numbering.xml><?xml version="1.0" encoding="utf-8"?>
-<w:numbering xmlns:wpc="http://schemas.microsoft.com/office/word/2010/wordprocessingCanvas" xmlns:cx="http://schemas.microsoft.com/office/drawing/2014/chartex" xmlns:cx1="http://schemas.microsoft.com/office/drawing/2015/9/8/chartex" xmlns:cx2="http://schemas.microsoft.com/office/drawing/2015/10/21/chartex" xmlns:cx3="http://schemas.microsoft.com/office/drawing/2016/5/9/chartex" xmlns:cx4="http://schemas.microsoft.com/office/drawing/2016/5/10/chartex" xmlns:cx5="http://schemas.microsoft.com/office/drawing/2016/5/11/chartex" xmlns:cx6="http://schemas.microsoft.com/office/drawing/2016/5/12/chartex" xmlns:cx7="http://schemas.microsoft.com/office/drawing/2016/5/13/chartex" xmlns:cx8="http://schemas.microsoft.com/office/drawing/2016/5/14/chartex" xmlns:mc="http://schemas.openxmlformats.org/markup-compatibility/2006" xmlns:aink="http://schemas.microsoft.com/office/drawing/2016/ink" xmlns:am3d="http://schemas.microsoft.com/office/drawing/2017/model3d" xmlns:o="urn:schemas-microsoft-com:office:office" xmlns:r="http://schemas.openxmlformats.org/officeDocument/2006/relationships" xmlns:m="http://schemas.openxmlformats.org/officeDocument/2006/math" xmlns:v="urn:schemas-microsoft-com:vml" xmlns:wp14="http://schemas.microsoft.com/office/word/2010/wordprocessingDrawing" xmlns:wp="http://schemas.openxmlformats.org/drawingml/2006/wordprocessingDrawing" xmlns:w10="urn:schemas-microsoft-com:office:word" xmlns:w="http://schemas.openxmlformats.org/wordprocessingml/2006/main" xmlns:w14="http://schemas.microsoft.com/office/word/2010/wordml" xmlns:w15="http://schemas.microsoft.com/office/word/2012/wordml" xmlns:w16cex="http://schemas.microsoft.com/office/word/2018/wordml/cex" xmlns:w16cid="http://schemas.microsoft.com/office/word/2016/wordml/cid" xmlns:w16="http://schemas.microsoft.com/office/word/2018/wordml" xmlns:w16se="http://schemas.microsoft.com/office/word/2015/wordml/symex" xmlns:wpg="http://schemas.microsoft.com/office/word/2010/wordprocessingGroup" xmlns:wpi="http://schemas.microsoft.com/office/word/2010/wordprocessingInk" xmlns:wne="http://schemas.microsoft.com/office/word/2006/wordml" xmlns:wps="http://schemas.microsoft.com/office/word/2010/wordprocessingShape" mc:Ignorable="w14 w15 w16se w16cid w16 w16cex wp14">
+<w:numbering xmlns:wpc="http://schemas.microsoft.com/office/word/2010/wordprocessingCanvas" xmlns:cx="http://schemas.microsoft.com/office/drawing/2014/chartex" xmlns:cx1="http://schemas.microsoft.com/office/drawing/2015/9/8/chartex" xmlns:cx2="http://schemas.microsoft.com/office/drawing/2015/10/21/chartex" xmlns:cx3="http://schemas.microsoft.com/office/drawing/2016/5/9/chartex" xmlns:cx4="http://schemas.microsoft.com/office/drawing/2016/5/10/chartex" xmlns:cx5="http://schemas.microsoft.com/office/drawing/2016/5/11/chartex" xmlns:cx6="http://schemas.microsoft.com/office/drawing/2016/5/12/chartex" xmlns:cx7="http://schemas.microsoft.com/office/drawing/2016/5/13/chartex" xmlns:cx8="http://schemas.microsoft.com/office/drawing/2016/5/14/chartex" xmlns:mc="http://schemas.openxmlformats.org/markup-compatibility/2006" xmlns:aink="http://schemas.microsoft.com/office/drawing/2016/ink" xmlns:am3d="http://schemas.microsoft.com/office/drawing/2017/model3d" xmlns:o="urn:schemas-microsoft-com:office:office" xmlns:oel="http://schemas.microsoft.com/office/2019/extlst" xmlns:r="http://schemas.openxmlformats.org/officeDocument/2006/relationships" xmlns:m="http://schemas.openxmlformats.org/officeDocument/2006/math" xmlns:v="urn:schemas-microsoft-com:vml" xmlns:wp14="http://schemas.microsoft.com/office/word/2010/wordprocessingDrawing" xmlns:wp="http://schemas.openxmlformats.org/drawingml/2006/wordprocessingDrawing" xmlns:w10="urn:schemas-microsoft-com:office:word" xmlns:w="http://schemas.openxmlformats.org/wordprocessingml/2006/main" xmlns:w14="http://schemas.microsoft.com/office/word/2010/wordml" xmlns:w15="http://schemas.microsoft.com/office/word/2012/wordml" xmlns:w16cex="http://schemas.microsoft.com/office/word/2018/wordml/cex" xmlns:w16cid="http://schemas.microsoft.com/office/word/2016/wordml/cid" xmlns:w16="http://schemas.microsoft.com/office/word/2018/wordml" xmlns:w16du="http://schemas.microsoft.com/office/word/2023/wordml/word16du" xmlns:w16sdtdh="http://schemas.microsoft.com/office/word/2020/wordml/sdtdatahash" xmlns:w16se="http://schemas.microsoft.com/office/word/2015/wordml/symex" xmlns:wpg="http://schemas.microsoft.com/office/word/2010/wordprocessingGroup" xmlns:wpi="http://schemas.microsoft.com/office/word/2010/wordprocessingInk" xmlns:wne="http://schemas.microsoft.com/office/word/2006/wordml" xmlns:wps="http://schemas.microsoft.com/office/word/2010/wordprocessingShape" mc:Ignorable="w14 w15 w16se w16cid w16 w16cex w16sdtdh wp14">
   <w:abstractNum w:abstractNumId="0" w15:restartNumberingAfterBreak="0">
     <w:nsid w:val="2A594DE4"/>
     <w:multiLevelType w:val="multilevel"/>
@@ -1746,46 +1986,30 @@
       </w:rPr>
     </w:lvl>
   </w:abstractNum>
-  <w:num w:numId="1">
+  <w:num w:numId="1" w16cid:durableId="1429231590">
     <w:abstractNumId w:val="3"/>
   </w:num>
-  <w:num w:numId="2">
+  <w:num w:numId="2" w16cid:durableId="485442044">
     <w:abstractNumId w:val="4"/>
   </w:num>
-  <w:num w:numId="3">
+  <w:num w:numId="3" w16cid:durableId="1357579077">
     <w:abstractNumId w:val="2"/>
   </w:num>
-  <w:num w:numId="4">
+  <w:num w:numId="4" w16cid:durableId="234436204">
     <w:abstractNumId w:val="0"/>
   </w:num>
-  <w:num w:numId="5">
+  <w:num w:numId="5" w16cid:durableId="179468962">
     <w:abstractNumId w:val="0"/>
-    <w:lvlOverride w:ilvl="3">
-      <w:lvl w:ilvl="3">
-        <w:numFmt w:val="bullet"/>
-        <w:lvlText w:val=""/>
-        <w:lvlJc w:val="left"/>
-        <w:pPr>
-          <w:tabs>
-            <w:tab w:val="num" w:pos="2880"/>
-          </w:tabs>
-          <w:ind w:left="2880" w:hanging="360"/>
-        </w:pPr>
-        <w:rPr>
-          <w:rFonts w:ascii="Symbol" w:hAnsi="Symbol" w:hint="default"/>
-          <w:sz w:val="20"/>
-        </w:rPr>
-      </w:lvl>
-    </w:lvlOverride>
+    <w:lvlOverride w:ilvl="0"/>
   </w:num>
-  <w:num w:numId="6">
+  <w:num w:numId="6" w16cid:durableId="1863084158">
     <w:abstractNumId w:val="1"/>
   </w:num>
 </w:numbering>
 </file>
 
 <file path=word/styles.xml><?xml version="1.0" encoding="utf-8"?>
-<w:styles xmlns:mc="http://schemas.openxmlformats.org/markup-compatibility/2006" xmlns:r="http://schemas.openxmlformats.org/officeDocument/2006/relationships" xmlns:w="http://schemas.openxmlformats.org/wordprocessingml/2006/main" xmlns:w14="http://schemas.microsoft.com/office/word/2010/wordml" xmlns:w15="http://schemas.microsoft.com/office/word/2012/wordml" xmlns:w16cex="http://schemas.microsoft.com/office/word/2018/wordml/cex" xmlns:w16cid="http://schemas.microsoft.com/office/word/2016/wordml/cid" xmlns:w16="http://schemas.microsoft.com/office/word/2018/wordml" xmlns:w16se="http://schemas.microsoft.com/office/word/2015/wordml/symex" mc:Ignorable="w14 w15 w16se w16cid w16 w16cex">
+<w:styles xmlns:mc="http://schemas.openxmlformats.org/markup-compatibility/2006" xmlns:r="http://schemas.openxmlformats.org/officeDocument/2006/relationships" xmlns:w="http://schemas.openxmlformats.org/wordprocessingml/2006/main" xmlns:w14="http://schemas.microsoft.com/office/word/2010/wordml" xmlns:w15="http://schemas.microsoft.com/office/word/2012/wordml" xmlns:w16cex="http://schemas.microsoft.com/office/word/2018/wordml/cex" xmlns:w16cid="http://schemas.microsoft.com/office/word/2016/wordml/cid" xmlns:w16="http://schemas.microsoft.com/office/word/2018/wordml" xmlns:w16sdtdh="http://schemas.microsoft.com/office/word/2020/wordml/sdtdatahash" xmlns:w16se="http://schemas.microsoft.com/office/word/2015/wordml/symex" mc:Ignorable="w14 w15 w16se w16cid w16 w16cex w16sdtdh">
   <w:docDefaults>
     <w:rPrDefault>
       <w:rPr>

</xml_diff>